<commit_message>
not sure what i did
</commit_message>
<xml_diff>
--- a/HW4MatthewLetter.docx
+++ b/HW4MatthewLetter.docx
@@ -588,6 +588,7 @@
           <w:sz w:val="28"/>
           <w:szCs w:val="28"/>
         </w:rPr>
+        <w:lastRenderedPageBreak/>
         <w:drawing>
           <wp:inline distT="0" distB="0" distL="0" distR="0" wp14:anchorId="7A91AD3C" wp14:editId="6B89A008">
             <wp:extent cx="4686300" cy="3657600"/>
@@ -769,6 +770,7 @@
           <w:rFonts w:ascii="Helvetica" w:hAnsi="Helvetica" w:cs="Helvetica"/>
           <w:color w:val="1C1C1C"/>
         </w:rPr>
+        <w:lastRenderedPageBreak/>
         <w:t xml:space="preserve">Below are tables with changing starting values on weights, learning rate, and shuffling of the data respectively. </w:t>
       </w:r>
     </w:p>
@@ -2720,6 +2722,7 @@
           <w:sz w:val="28"/>
           <w:szCs w:val="28"/>
         </w:rPr>
+        <w:lastRenderedPageBreak/>
         <w:drawing>
           <wp:inline distT="0" distB="0" distL="0" distR="0" wp14:anchorId="0A8106EC" wp14:editId="120FED91">
             <wp:extent cx="5486400" cy="4229100"/>
@@ -2817,6 +2820,331 @@
         </w:rPr>
         <w:t xml:space="preserve"> is the RMS error, </w:t>
       </w:r>
+      <w:r>
+        <w:rPr>
+          <w:rFonts w:ascii="Helvetica" w:hAnsi="Helvetica" w:cs="Helvetica"/>
+          <w:color w:val="1C1C1C"/>
+          <w:sz w:val="28"/>
+          <w:szCs w:val="28"/>
+        </w:rPr>
+        <w:t>x-axis</w:t>
+      </w:r>
+      <w:r>
+        <w:rPr>
+          <w:rFonts w:ascii="Helvetica" w:hAnsi="Helvetica" w:cs="Helvetica"/>
+          <w:color w:val="1C1C1C"/>
+          <w:sz w:val="28"/>
+          <w:szCs w:val="28"/>
+        </w:rPr>
+        <w:t xml:space="preserve"> are the number of epochs</w:t>
+      </w:r>
+      <w:r>
+        <w:rPr>
+          <w:rFonts w:ascii="Helvetica" w:hAnsi="Helvetica" w:cs="Helvetica"/>
+          <w:color w:val="1C1C1C"/>
+          <w:sz w:val="28"/>
+          <w:szCs w:val="28"/>
+        </w:rPr>
+        <w:t>. Red is the error for testing data and blue is the error for the learning data</w:t>
+      </w:r>
+      <w:r>
+        <w:rPr>
+          <w:rFonts w:ascii="Helvetica" w:hAnsi="Helvetica" w:cs="Helvetica"/>
+          <w:color w:val="1C1C1C"/>
+          <w:sz w:val="28"/>
+          <w:szCs w:val="28"/>
+        </w:rPr>
+        <w:t>.</w:t>
+      </w:r>
+    </w:p>
+    <w:p>
+      <w:pPr>
+        <w:rPr>
+          <w:rFonts w:ascii="Helvetica" w:hAnsi="Helvetica" w:cs="Helvetica"/>
+          <w:color w:val="1C1C1C"/>
+          <w:sz w:val="28"/>
+          <w:szCs w:val="28"/>
+        </w:rPr>
+      </w:pPr>
+      <w:r>
+        <w:rPr>
+          <w:rFonts w:ascii="Helvetica" w:hAnsi="Helvetica" w:cs="Helvetica"/>
+          <w:noProof/>
+          <w:color w:val="1C1C1C"/>
+          <w:sz w:val="28"/>
+          <w:szCs w:val="28"/>
+        </w:rPr>
+        <w:lastRenderedPageBreak/>
+        <w:drawing>
+          <wp:inline distT="0" distB="0" distL="0" distR="0" wp14:anchorId="20614C29" wp14:editId="02A5231C">
+            <wp:extent cx="5486400" cy="4178300"/>
+            <wp:effectExtent l="0" t="0" r="0" b="12700"/>
+            <wp:docPr id="4" name="Picture 1" descr="Macbook Pro:Users:matthewletter:Desktop:Screen Shot 2014-10-04 at 10.18.29 AM.png"/>
+            <wp:cNvGraphicFramePr>
+              <a:graphicFrameLocks xmlns:a="http://schemas.openxmlformats.org/drawingml/2006/main" noChangeAspect="1"/>
+            </wp:cNvGraphicFramePr>
+            <a:graphic xmlns:a="http://schemas.openxmlformats.org/drawingml/2006/main">
+              <a:graphicData uri="http://schemas.openxmlformats.org/drawingml/2006/picture">
+                <pic:pic xmlns:pic="http://schemas.openxmlformats.org/drawingml/2006/picture">
+                  <pic:nvPicPr>
+                    <pic:cNvPr id="0" name="Picture 1" descr="Macbook Pro:Users:matthewletter:Desktop:Screen Shot 2014-10-04 at 10.18.29 AM.png"/>
+                    <pic:cNvPicPr>
+                      <a:picLocks noChangeAspect="1" noChangeArrowheads="1"/>
+                    </pic:cNvPicPr>
+                  </pic:nvPicPr>
+                  <pic:blipFill>
+                    <a:blip r:embed="rId9">
+                      <a:extLst>
+                        <a:ext uri="{28A0092B-C50C-407E-A947-70E740481C1C}">
+                          <a14:useLocalDpi xmlns:a14="http://schemas.microsoft.com/office/drawing/2010/main" val="0"/>
+                        </a:ext>
+                      </a:extLst>
+                    </a:blip>
+                    <a:srcRect/>
+                    <a:stretch>
+                      <a:fillRect/>
+                    </a:stretch>
+                  </pic:blipFill>
+                  <pic:spPr bwMode="auto">
+                    <a:xfrm>
+                      <a:off x="0" y="0"/>
+                      <a:ext cx="5486400" cy="4178300"/>
+                    </a:xfrm>
+                    <a:prstGeom prst="rect">
+                      <a:avLst/>
+                    </a:prstGeom>
+                    <a:noFill/>
+                    <a:ln>
+                      <a:noFill/>
+                    </a:ln>
+                  </pic:spPr>
+                </pic:pic>
+              </a:graphicData>
+            </a:graphic>
+          </wp:inline>
+        </w:drawing>
+      </w:r>
+    </w:p>
+    <w:p>
+      <w:pPr>
+        <w:rPr>
+          <w:rFonts w:ascii="Helvetica" w:hAnsi="Helvetica" w:cs="Helvetica"/>
+          <w:color w:val="1C1C1C"/>
+          <w:sz w:val="28"/>
+          <w:szCs w:val="28"/>
+        </w:rPr>
+      </w:pPr>
+    </w:p>
+    <w:p>
+      <w:pPr>
+        <w:rPr>
+          <w:rFonts w:ascii="Helvetica" w:hAnsi="Helvetica" w:cs="Helvetica"/>
+          <w:color w:val="1C1C1C"/>
+          <w:sz w:val="28"/>
+          <w:szCs w:val="28"/>
+        </w:rPr>
+      </w:pPr>
+      <w:r>
+        <w:rPr>
+          <w:rFonts w:ascii="Helvetica" w:hAnsi="Helvetica" w:cs="Helvetica"/>
+          <w:color w:val="1C1C1C"/>
+          <w:sz w:val="28"/>
+          <w:szCs w:val="28"/>
+        </w:rPr>
+        <w:t xml:space="preserve">Figure 5: this increments the learning rate by 0.25 over 100 different runs. The lowest learning rate converges the slowest where as the highest learning </w:t>
+      </w:r>
+      <w:r>
+        <w:rPr>
+          <w:rFonts w:ascii="Helvetica" w:hAnsi="Helvetica" w:cs="Helvetica"/>
+          <w:color w:val="1C1C1C"/>
+          <w:sz w:val="28"/>
+          <w:szCs w:val="28"/>
+        </w:rPr>
+        <w:t>rate (</w:t>
+      </w:r>
+      <w:r>
+        <w:rPr>
+          <w:rFonts w:ascii="Helvetica" w:hAnsi="Helvetica" w:cs="Helvetica"/>
+          <w:color w:val="1C1C1C"/>
+          <w:sz w:val="28"/>
+          <w:szCs w:val="28"/>
+        </w:rPr>
+        <w:t xml:space="preserve">farthest left) converges much faster. </w:t>
+      </w:r>
+    </w:p>
+    <w:p>
+      <w:pPr>
+        <w:rPr>
+          <w:rFonts w:ascii="Helvetica" w:hAnsi="Helvetica" w:cs="Helvetica"/>
+          <w:color w:val="1C1C1C"/>
+          <w:sz w:val="28"/>
+          <w:szCs w:val="28"/>
+        </w:rPr>
+      </w:pPr>
+    </w:p>
+    <w:p>
+      <w:pPr>
+        <w:rPr>
+          <w:rFonts w:ascii="Helvetica" w:hAnsi="Helvetica" w:cs="Helvetica"/>
+          <w:color w:val="1C1C1C"/>
+          <w:sz w:val="28"/>
+          <w:szCs w:val="28"/>
+        </w:rPr>
+      </w:pPr>
+    </w:p>
+    <w:p>
+      <w:pPr>
+        <w:jc w:val="center"/>
+        <w:rPr>
+          <w:rFonts w:ascii="Helvetica" w:hAnsi="Helvetica" w:cs="Helvetica"/>
+          <w:b/>
+          <w:color w:val="1C1C1C"/>
+          <w:sz w:val="28"/>
+          <w:szCs w:val="28"/>
+        </w:rPr>
+      </w:pPr>
+      <w:r>
+        <w:rPr>
+          <w:rFonts w:ascii="Helvetica" w:hAnsi="Helvetica" w:cs="Helvetica"/>
+          <w:b/>
+          <w:color w:val="1C1C1C"/>
+          <w:sz w:val="28"/>
+          <w:szCs w:val="28"/>
+        </w:rPr>
+        <w:t>Results and conclusions</w:t>
+      </w:r>
+    </w:p>
+    <w:p>
+      <w:pPr>
+        <w:jc w:val="center"/>
+        <w:rPr>
+          <w:rFonts w:ascii="Helvetica" w:hAnsi="Helvetica" w:cs="Helvetica"/>
+          <w:b/>
+          <w:color w:val="1C1C1C"/>
+          <w:sz w:val="28"/>
+          <w:szCs w:val="28"/>
+        </w:rPr>
+      </w:pPr>
+    </w:p>
+    <w:p>
+      <w:pPr>
+        <w:rPr>
+          <w:rFonts w:ascii="Helvetica" w:hAnsi="Helvetica" w:cs="Helvetica"/>
+          <w:color w:val="1C1C1C"/>
+          <w:sz w:val="28"/>
+          <w:szCs w:val="28"/>
+        </w:rPr>
+      </w:pPr>
+      <w:r>
+        <w:rPr>
+          <w:rFonts w:ascii="Helvetica" w:hAnsi="Helvetica" w:cs="Helvetica"/>
+          <w:color w:val="1C1C1C"/>
+          <w:sz w:val="28"/>
+          <w:szCs w:val="28"/>
+        </w:rPr>
+        <w:t>There</w:t>
+      </w:r>
+      <w:r>
+        <w:rPr>
+          <w:rFonts w:ascii="Helvetica" w:hAnsi="Helvetica" w:cs="Helvetica"/>
+          <w:color w:val="1C1C1C"/>
+          <w:sz w:val="28"/>
+          <w:szCs w:val="28"/>
+        </w:rPr>
+        <w:t xml:space="preserve"> are many things to be gleaned</w:t>
+      </w:r>
+      <w:r>
+        <w:rPr>
+          <w:rFonts w:ascii="Helvetica" w:hAnsi="Helvetica" w:cs="Helvetica"/>
+          <w:color w:val="1C1C1C"/>
+          <w:sz w:val="28"/>
+          <w:szCs w:val="28"/>
+        </w:rPr>
+        <w:t xml:space="preserve"> from the above data. From</w:t>
+      </w:r>
+      <w:r>
+        <w:rPr>
+          <w:rFonts w:ascii="Helvetica" w:hAnsi="Helvetica" w:cs="Helvetica"/>
+          <w:color w:val="1C1C1C"/>
+          <w:sz w:val="28"/>
+          <w:szCs w:val="28"/>
+        </w:rPr>
+        <w:t xml:space="preserve"> above</w:t>
+      </w:r>
+      <w:r>
+        <w:rPr>
+          <w:rFonts w:ascii="Helvetica" w:hAnsi="Helvetica" w:cs="Helvetica"/>
+          <w:color w:val="1C1C1C"/>
+          <w:sz w:val="28"/>
+          <w:szCs w:val="28"/>
+        </w:rPr>
+        <w:t>: A</w:t>
+      </w:r>
+      <w:r>
+        <w:rPr>
+          <w:rFonts w:ascii="Helvetica" w:hAnsi="Helvetica" w:cs="Helvetica"/>
+          <w:color w:val="1C1C1C"/>
+          <w:sz w:val="28"/>
+          <w:szCs w:val="28"/>
+        </w:rPr>
+        <w:t xml:space="preserve"> learning rate increase</w:t>
+      </w:r>
+      <w:r>
+        <w:rPr>
+          <w:rFonts w:ascii="Helvetica" w:hAnsi="Helvetica" w:cs="Helvetica"/>
+          <w:color w:val="1C1C1C"/>
+          <w:sz w:val="28"/>
+          <w:szCs w:val="28"/>
+        </w:rPr>
+        <w:t xml:space="preserve"> also increases the</w:t>
+      </w:r>
+      <w:r>
+        <w:rPr>
+          <w:rFonts w:ascii="Helvetica" w:hAnsi="Helvetica" w:cs="Helvetica"/>
+          <w:color w:val="1C1C1C"/>
+          <w:sz w:val="28"/>
+          <w:szCs w:val="28"/>
+        </w:rPr>
+        <w:t xml:space="preserve"> convergence rate</w:t>
+      </w:r>
+      <w:proofErr w:type="gramStart"/>
+      <w:r>
+        <w:rPr>
+          <w:rFonts w:ascii="Helvetica" w:hAnsi="Helvetica" w:cs="Helvetica"/>
+          <w:color w:val="1C1C1C"/>
+          <w:sz w:val="28"/>
+          <w:szCs w:val="28"/>
+        </w:rPr>
+        <w:t>;</w:t>
+      </w:r>
+      <w:r>
+        <w:rPr>
+          <w:rFonts w:ascii="Helvetica" w:hAnsi="Helvetica" w:cs="Helvetica"/>
+          <w:color w:val="1C1C1C"/>
+          <w:sz w:val="28"/>
+          <w:szCs w:val="28"/>
+        </w:rPr>
+        <w:t xml:space="preserve">  </w:t>
+      </w:r>
+      <w:r>
+        <w:rPr>
+          <w:rFonts w:ascii="Helvetica" w:hAnsi="Helvetica" w:cs="Helvetica"/>
+          <w:color w:val="1C1C1C"/>
+          <w:sz w:val="28"/>
+          <w:szCs w:val="28"/>
+        </w:rPr>
+        <w:t>starting</w:t>
+      </w:r>
+      <w:proofErr w:type="gramEnd"/>
+      <w:r>
+        <w:rPr>
+          <w:rFonts w:ascii="Helvetica" w:hAnsi="Helvetica" w:cs="Helvetica"/>
+          <w:color w:val="1C1C1C"/>
+          <w:sz w:val="28"/>
+          <w:szCs w:val="28"/>
+        </w:rPr>
+        <w:t xml:space="preserve"> the weights close to 0  makes the  error rate converge faster; randomly shuffling the input lear</w:t>
+      </w:r>
       <w:bookmarkStart w:id="0" w:name="_GoBack"/>
       <w:bookmarkEnd w:id="0"/>
       <w:r>
@@ -2826,85 +3154,75 @@
           <w:sz w:val="28"/>
           <w:szCs w:val="28"/>
         </w:rPr>
-        <w:t>x-axis</w:t>
-      </w:r>
-      <w:r>
-        <w:rPr>
-          <w:rFonts w:ascii="Helvetica" w:hAnsi="Helvetica" w:cs="Helvetica"/>
-          <w:color w:val="1C1C1C"/>
-          <w:sz w:val="28"/>
-          <w:szCs w:val="28"/>
-        </w:rPr>
-        <w:t xml:space="preserve"> are the number of epochs</w:t>
-      </w:r>
-      <w:r>
-        <w:rPr>
-          <w:rFonts w:ascii="Helvetica" w:hAnsi="Helvetica" w:cs="Helvetica"/>
-          <w:color w:val="1C1C1C"/>
-          <w:sz w:val="28"/>
-          <w:szCs w:val="28"/>
-        </w:rPr>
-        <w:t>. Red is the error for testing data and blue is the error for the learning data</w:t>
-      </w:r>
-      <w:r>
-        <w:rPr>
-          <w:rFonts w:ascii="Helvetica" w:hAnsi="Helvetica" w:cs="Helvetica"/>
-          <w:color w:val="1C1C1C"/>
-          <w:sz w:val="28"/>
-          <w:szCs w:val="28"/>
-        </w:rPr>
-        <w:t>.</w:t>
-      </w:r>
-    </w:p>
-    <w:p>
-      <w:pPr>
-        <w:rPr>
-          <w:rFonts w:ascii="Helvetica" w:hAnsi="Helvetica" w:cs="Helvetica"/>
-          <w:color w:val="1C1C1C"/>
-          <w:sz w:val="28"/>
-          <w:szCs w:val="28"/>
-        </w:rPr>
-      </w:pPr>
-    </w:p>
-    <w:p>
-      <w:pPr>
-        <w:rPr>
-          <w:rFonts w:ascii="Helvetica" w:hAnsi="Helvetica" w:cs="Helvetica"/>
-          <w:color w:val="1C1C1C"/>
-          <w:sz w:val="28"/>
-          <w:szCs w:val="28"/>
-        </w:rPr>
-      </w:pPr>
-    </w:p>
-    <w:p>
-      <w:pPr>
-        <w:rPr>
-          <w:rFonts w:ascii="Helvetica" w:hAnsi="Helvetica" w:cs="Helvetica"/>
-          <w:color w:val="1C1C1C"/>
-          <w:sz w:val="28"/>
-          <w:szCs w:val="28"/>
-        </w:rPr>
-      </w:pPr>
-    </w:p>
-    <w:p>
-      <w:pPr>
-        <w:rPr>
-          <w:rFonts w:ascii="Helvetica" w:hAnsi="Helvetica" w:cs="Helvetica"/>
-          <w:color w:val="1C1C1C"/>
-          <w:sz w:val="28"/>
-          <w:szCs w:val="28"/>
-        </w:rPr>
-      </w:pPr>
-    </w:p>
-    <w:p>
-      <w:pPr>
-        <w:rPr>
-          <w:rFonts w:ascii="Helvetica" w:hAnsi="Helvetica" w:cs="Helvetica"/>
-          <w:color w:val="1C1C1C"/>
-          <w:sz w:val="28"/>
-          <w:szCs w:val="28"/>
-        </w:rPr>
-      </w:pPr>
+        <w:t xml:space="preserve">ning data make the error converge faster. </w:t>
+      </w:r>
+    </w:p>
+    <w:p>
+      <w:pPr>
+        <w:rPr>
+          <w:rFonts w:ascii="Helvetica" w:hAnsi="Helvetica" w:cs="Helvetica"/>
+          <w:color w:val="1C1C1C"/>
+          <w:sz w:val="28"/>
+          <w:szCs w:val="28"/>
+        </w:rPr>
+      </w:pPr>
+    </w:p>
+    <w:p>
+      <w:pPr>
+        <w:rPr>
+          <w:rFonts w:ascii="Helvetica" w:hAnsi="Helvetica" w:cs="Helvetica"/>
+          <w:color w:val="1C1C1C"/>
+          <w:sz w:val="28"/>
+          <w:szCs w:val="28"/>
+        </w:rPr>
+      </w:pPr>
+      <w:r>
+        <w:rPr>
+          <w:rFonts w:ascii="Helvetica" w:hAnsi="Helvetica" w:cs="Helvetica"/>
+          <w:color w:val="1C1C1C"/>
+          <w:sz w:val="28"/>
+          <w:szCs w:val="28"/>
+        </w:rPr>
+        <w:t xml:space="preserve">Based on the results, when choosing start parameters for a fast converging perceptron, a high learning rate with </w:t>
+      </w:r>
+      <w:proofErr w:type="gramStart"/>
+      <w:r>
+        <w:rPr>
+          <w:rFonts w:ascii="Helvetica" w:hAnsi="Helvetica" w:cs="Helvetica"/>
+          <w:color w:val="1C1C1C"/>
+          <w:sz w:val="28"/>
+          <w:szCs w:val="28"/>
+        </w:rPr>
+        <w:t>a</w:t>
+      </w:r>
+      <w:proofErr w:type="gramEnd"/>
+      <w:r>
+        <w:rPr>
+          <w:rFonts w:ascii="Helvetica" w:hAnsi="Helvetica" w:cs="Helvetica"/>
+          <w:color w:val="1C1C1C"/>
+          <w:sz w:val="28"/>
+          <w:szCs w:val="28"/>
+        </w:rPr>
+        <w:t xml:space="preserve"> initial weight set close to 0 along with random shuffling of the inputs is the correct way to make the </w:t>
+      </w:r>
+      <w:r>
+        <w:rPr>
+          <w:rFonts w:ascii="Helvetica" w:hAnsi="Helvetica" w:cs="Helvetica"/>
+          <w:color w:val="1C1C1C"/>
+          <w:sz w:val="28"/>
+          <w:szCs w:val="28"/>
+        </w:rPr>
+        <w:t>perceptron’s</w:t>
+      </w:r>
+      <w:r>
+        <w:rPr>
+          <w:rFonts w:ascii="Helvetica" w:hAnsi="Helvetica" w:cs="Helvetica"/>
+          <w:color w:val="1C1C1C"/>
+          <w:sz w:val="28"/>
+          <w:szCs w:val="28"/>
+        </w:rPr>
+        <w:t xml:space="preserve"> error rate to converge the fastest.</w:t>
+      </w:r>
     </w:p>
     <w:p>
       <w:pPr>

</xml_diff>